<commit_message>
Mapeadas as entidades do DER .
</commit_message>
<xml_diff>
--- a/logico.docx
+++ b/logico.docx
@@ -3,19 +3,256 @@
 <w:document xmlns:wpc="http://schemas.microsoft.com/office/word/2010/wordprocessingCanvas" xmlns:cx="http://schemas.microsoft.com/office/drawing/2014/chartex" xmlns:cx1="http://schemas.microsoft.com/office/drawing/2015/9/8/chartex" xmlns:cx2="http://schemas.microsoft.com/office/drawing/2015/10/21/chartex" xmlns:cx3="http://schemas.microsoft.com/office/drawing/2016/5/9/chartex" xmlns:cx4="http://schemas.microsoft.com/office/drawing/2016/5/10/chartex" xmlns:cx5="http://schemas.microsoft.com/office/drawing/2016/5/11/chartex" xmlns:cx6="http://schemas.microsoft.com/office/drawing/2016/5/12/chartex" xmlns:cx7="http://schemas.microsoft.com/office/drawing/2016/5/13/chartex" xmlns:cx8="http://schemas.microsoft.com/office/drawing/2016/5/14/chartex" xmlns:mc="http://schemas.openxmlformats.org/markup-compatibility/2006" xmlns:aink="http://schemas.microsoft.com/office/drawing/2016/ink" xmlns:am3d="http://schemas.microsoft.com/office/drawing/2017/model3d" xmlns:o="urn:schemas-microsoft-com:office:office" xmlns:r="http://schemas.openxmlformats.org/officeDocument/2006/relationships" xmlns:m="http://schemas.openxmlformats.org/officeDocument/2006/math" xmlns:v="urn:schemas-microsoft-com:vml" xmlns:wp14="http://schemas.microsoft.com/office/word/2010/wordprocessingDrawing" xmlns:wp="http://schemas.openxmlformats.org/drawingml/2006/wordprocessingDrawing" xmlns:w10="urn:schemas-microsoft-com:office:word" xmlns:w="http://schemas.openxmlformats.org/wordprocessingml/2006/main" xmlns:w14="http://schemas.microsoft.com/office/word/2010/wordml" xmlns:w15="http://schemas.microsoft.com/office/word/2012/wordml" xmlns:w16cid="http://schemas.microsoft.com/office/word/2016/wordml/cid" xmlns:w16se="http://schemas.microsoft.com/office/word/2015/wordml/symex" xmlns:wpg="http://schemas.microsoft.com/office/word/2010/wordprocessingGroup" xmlns:wpi="http://schemas.microsoft.com/office/word/2010/wordprocessingInk" xmlns:wne="http://schemas.microsoft.com/office/word/2006/wordml" xmlns:wps="http://schemas.microsoft.com/office/word/2010/wordprocessingShape" mc:Ignorable="w14 w15 w16se w16cid wp14">
   <w:body>
     <w:p>
+      <w:r>
+        <w:t>Projeto Lógico</w:t>
+      </w:r>
+    </w:p>
+    <w:p>
+      <w:pPr>
+        <w:rPr>
+          <w:u w:val="single"/>
+        </w:rPr>
+      </w:pPr>
+    </w:p>
+    <w:p>
+      <w:r>
+        <w:t xml:space="preserve">SUPERVISOR (Nome, Sexo, RG, </w:t>
+      </w:r>
+      <w:r>
+        <w:rPr>
+          <w:u w:val="single"/>
+        </w:rPr>
+        <w:t>CPF</w:t>
+      </w:r>
+      <w:r>
+        <w:t>, Salário, Nascimento,</w:t>
+      </w:r>
+    </w:p>
+    <w:p>
+      <w:r>
+        <w:t xml:space="preserve">VENDEDOR </w:t>
+      </w:r>
+      <w:r>
+        <w:t xml:space="preserve">(Nome, Sexo, RG, </w:t>
+      </w:r>
+      <w:r>
+        <w:rPr>
+          <w:u w:val="single"/>
+        </w:rPr>
+        <w:t>CPF</w:t>
+      </w:r>
+      <w:r>
+        <w:t>, Salário, Nascimento</w:t>
+      </w:r>
+      <w:r>
+        <w:t>, CNH, Código,</w:t>
+      </w:r>
+    </w:p>
+    <w:p>
+      <w:r>
+        <w:t xml:space="preserve">SECRETÁRIO </w:t>
+      </w:r>
+      <w:r>
+        <w:t xml:space="preserve">(Nome, Sexo, RG, </w:t>
+      </w:r>
+      <w:r>
+        <w:rPr>
+          <w:u w:val="single"/>
+        </w:rPr>
+        <w:t>CPF</w:t>
+      </w:r>
+      <w:r>
+        <w:t>, Salário, Nascimento</w:t>
+      </w:r>
+      <w:r>
+        <w:t>,</w:t>
+      </w:r>
+    </w:p>
+    <w:p>
+      <w:r>
+        <w:t xml:space="preserve">ESTOQUISTA </w:t>
+      </w:r>
+      <w:r>
+        <w:t xml:space="preserve">(Nome, Sexo, RG, </w:t>
+      </w:r>
+      <w:r>
+        <w:rPr>
+          <w:u w:val="single"/>
+        </w:rPr>
+        <w:t>CPF</w:t>
+      </w:r>
+      <w:r>
+        <w:t>, Salário, Nascimento</w:t>
+      </w:r>
+      <w:r>
+        <w:t>,</w:t>
+      </w:r>
+    </w:p>
+    <w:p>
+      <w:r>
+        <w:t xml:space="preserve">ENTREGADOR </w:t>
+      </w:r>
+      <w:r>
+        <w:t xml:space="preserve">(Nome, Sexo, RG, </w:t>
+      </w:r>
+      <w:r>
+        <w:rPr>
+          <w:u w:val="single"/>
+        </w:rPr>
+        <w:t>CPF</w:t>
+      </w:r>
+      <w:r>
+        <w:t>, Salário, Nascimento</w:t>
+      </w:r>
+      <w:r>
+        <w:t>, CNH</w:t>
+      </w:r>
+    </w:p>
+    <w:p>
+      <w:r>
+        <w:t>CAMINHÃO (</w:t>
+      </w:r>
+      <w:r>
+        <w:rPr>
+          <w:u w:val="single"/>
+        </w:rPr>
+        <w:t>Placa</w:t>
+      </w:r>
+      <w:r>
+        <w:t>, Modelo, Montadora, Categoria</w:t>
+      </w:r>
+    </w:p>
+    <w:p>
+      <w:r>
+        <w:t>VENDA (</w:t>
+      </w:r>
+      <w:r>
+        <w:rPr>
+          <w:u w:val="single"/>
+        </w:rPr>
+        <w:t>Código</w:t>
+      </w:r>
+      <w:r>
+        <w:t xml:space="preserve">, Hora, Cidade, Data, </w:t>
+      </w:r>
+      <w:proofErr w:type="spellStart"/>
+      <w:r>
+        <w:t>ValorTotal</w:t>
+      </w:r>
+      <w:proofErr w:type="spellEnd"/>
+    </w:p>
+    <w:p>
+      <w:r>
+        <w:t xml:space="preserve">MERCADORIA (Preço, </w:t>
+      </w:r>
+      <w:r>
+        <w:rPr>
+          <w:u w:val="single"/>
+        </w:rPr>
+        <w:t>Código</w:t>
+      </w:r>
+      <w:r>
+        <w:t>, Tipo, Nome</w:t>
+      </w:r>
+    </w:p>
+    <w:p>
+      <w:r>
+        <w:t>CLIENTE (</w:t>
+      </w:r>
+      <w:proofErr w:type="spellStart"/>
+      <w:r>
+        <w:t>Nome_estabelecimento</w:t>
+      </w:r>
+      <w:proofErr w:type="spellEnd"/>
+      <w:r>
+        <w:t xml:space="preserve">, </w:t>
+      </w:r>
+      <w:r>
+        <w:rPr>
+          <w:u w:val="single"/>
+        </w:rPr>
+        <w:t>CPF</w:t>
+      </w:r>
+      <w:r>
+        <w:t>, Rua, Bairro, Cid</w:t>
+      </w:r>
       <w:bookmarkStart w:id="0" w:name="_GoBack"/>
       <w:bookmarkEnd w:id="0"/>
       <w:r>
-        <w:t>Projeto Lógico</w:t>
-      </w:r>
-    </w:p>
-    <w:p>
-      <w:pPr>
-        <w:rPr>
-          <w:u w:val="single"/>
-        </w:rPr>
-      </w:pPr>
-    </w:p>
+        <w:t>ade</w:t>
+      </w:r>
+    </w:p>
+    <w:p/>
+    <w:p>
+      <w:r>
+        <w:t>TELEFONE_FUNCIONÁRIO (</w:t>
+      </w:r>
+      <w:proofErr w:type="spellStart"/>
+      <w:r>
+        <w:rPr>
+          <w:u w:val="single"/>
+        </w:rPr>
+        <w:t>CPFFuncionário</w:t>
+      </w:r>
+      <w:proofErr w:type="spellEnd"/>
+      <w:r>
+        <w:t xml:space="preserve">, </w:t>
+      </w:r>
+      <w:r>
+        <w:rPr>
+          <w:u w:val="single"/>
+        </w:rPr>
+        <w:t>Telefone</w:t>
+      </w:r>
+      <w:r>
+        <w:t>);</w:t>
+      </w:r>
+    </w:p>
+    <w:p>
+      <w:r>
+        <w:t>CIDADES_VENDEDOR (</w:t>
+      </w:r>
+      <w:proofErr w:type="spellStart"/>
+      <w:r>
+        <w:rPr>
+          <w:u w:val="single"/>
+        </w:rPr>
+        <w:t>CódigoVendedor</w:t>
+      </w:r>
+      <w:proofErr w:type="spellEnd"/>
+      <w:r>
+        <w:t xml:space="preserve">, </w:t>
+      </w:r>
+      <w:r>
+        <w:rPr>
+          <w:u w:val="single"/>
+        </w:rPr>
+        <w:t>Cidade</w:t>
+      </w:r>
+      <w:r>
+        <w:t>);</w:t>
+      </w:r>
+    </w:p>
+    <w:p>
+      <w:r>
+        <w:t>TELEFONE_CLIENTE (</w:t>
+      </w:r>
+      <w:proofErr w:type="spellStart"/>
+      <w:r>
+        <w:t>CPF_Cliente</w:t>
+      </w:r>
+      <w:proofErr w:type="spellEnd"/>
+      <w:r>
+        <w:t>, Telefone);</w:t>
+      </w:r>
+    </w:p>
+    <w:p>
+      <w:r>
+        <w:tab/>
+      </w:r>
+    </w:p>
+    <w:p/>
+    <w:p/>
     <w:sectPr>
       <w:pgSz w:w="11906" w:h="16838"/>
       <w:pgMar w:top="1417" w:right="1701" w:bottom="1417" w:left="1701" w:header="708" w:footer="708" w:gutter="0"/>
@@ -149,6 +386,7 @@
     <w:lsdException w:name="HTML Sample" w:semiHidden="1" w:unhideWhenUsed="1"/>
     <w:lsdException w:name="HTML Typewriter" w:semiHidden="1" w:unhideWhenUsed="1"/>
     <w:lsdException w:name="HTML Variable" w:semiHidden="1" w:unhideWhenUsed="1"/>
+    <w:lsdException w:name="Normal Table" w:semiHidden="1" w:unhideWhenUsed="1"/>
     <w:lsdException w:name="annotation subject" w:semiHidden="1" w:unhideWhenUsed="1"/>
     <w:lsdException w:name="No List" w:semiHidden="1" w:unhideWhenUsed="1"/>
     <w:lsdException w:name="Outline List 1" w:semiHidden="1" w:unhideWhenUsed="1"/>
@@ -195,8 +433,10 @@
     <w:lsdException w:name="Table Subtle 2" w:semiHidden="1" w:unhideWhenUsed="1"/>
     <w:lsdException w:name="Table Web 1" w:semiHidden="1" w:unhideWhenUsed="1"/>
     <w:lsdException w:name="Table Web 2" w:semiHidden="1" w:unhideWhenUsed="1"/>
+    <w:lsdException w:name="Table Web 3" w:semiHidden="1" w:unhideWhenUsed="1"/>
     <w:lsdException w:name="Balloon Text" w:semiHidden="1" w:unhideWhenUsed="1"/>
     <w:lsdException w:name="Table Grid" w:uiPriority="39"/>
+    <w:lsdException w:name="Table Theme" w:semiHidden="1" w:unhideWhenUsed="1"/>
     <w:lsdException w:name="Placeholder Text" w:semiHidden="1"/>
     <w:lsdException w:name="No Spacing" w:uiPriority="1" w:qFormat="1"/>
     <w:lsdException w:name="Light Shading" w:uiPriority="60"/>

</xml_diff>

<commit_message>
Mapeados os relacionamentos do DER
</commit_message>
<xml_diff>
--- a/logico.docx
+++ b/logico.docx
@@ -6,195 +6,322 @@
       <w:r>
         <w:t>Projeto Lógico</w:t>
       </w:r>
-    </w:p>
-    <w:p>
-      <w:pPr>
-        <w:rPr>
-          <w:u w:val="single"/>
-        </w:rPr>
-      </w:pPr>
-    </w:p>
-    <w:p>
-      <w:r>
-        <w:t xml:space="preserve">SUPERVISOR (Nome, Sexo, RG, </w:t>
-      </w:r>
-      <w:r>
-        <w:rPr>
-          <w:u w:val="single"/>
-        </w:rPr>
-        <w:t>CPF</w:t>
-      </w:r>
-      <w:r>
-        <w:t>, Salário, Nascimento,</w:t>
-      </w:r>
-    </w:p>
-    <w:p>
-      <w:r>
-        <w:t xml:space="preserve">VENDEDOR </w:t>
-      </w:r>
-      <w:r>
-        <w:t xml:space="preserve">(Nome, Sexo, RG, </w:t>
-      </w:r>
-      <w:r>
-        <w:rPr>
-          <w:u w:val="single"/>
-        </w:rPr>
-        <w:t>CPF</w:t>
-      </w:r>
-      <w:r>
-        <w:t>, Salário, Nascimento</w:t>
-      </w:r>
-      <w:r>
-        <w:t>, CNH, Código,</w:t>
-      </w:r>
-    </w:p>
-    <w:p>
-      <w:r>
-        <w:t xml:space="preserve">SECRETÁRIO </w:t>
-      </w:r>
-      <w:r>
-        <w:t xml:space="preserve">(Nome, Sexo, RG, </w:t>
-      </w:r>
-      <w:r>
-        <w:rPr>
-          <w:u w:val="single"/>
-        </w:rPr>
-        <w:t>CPF</w:t>
-      </w:r>
-      <w:r>
-        <w:t>, Salário, Nascimento</w:t>
-      </w:r>
-      <w:r>
-        <w:t>,</w:t>
-      </w:r>
-    </w:p>
-    <w:p>
-      <w:r>
-        <w:t xml:space="preserve">ESTOQUISTA </w:t>
-      </w:r>
-      <w:r>
-        <w:t xml:space="preserve">(Nome, Sexo, RG, </w:t>
-      </w:r>
-      <w:r>
-        <w:rPr>
-          <w:u w:val="single"/>
-        </w:rPr>
-        <w:t>CPF</w:t>
-      </w:r>
-      <w:r>
-        <w:t>, Salário, Nascimento</w:t>
-      </w:r>
-      <w:r>
-        <w:t>,</w:t>
-      </w:r>
-    </w:p>
-    <w:p>
-      <w:r>
-        <w:t xml:space="preserve">ENTREGADOR </w:t>
-      </w:r>
-      <w:r>
-        <w:t xml:space="preserve">(Nome, Sexo, RG, </w:t>
-      </w:r>
-      <w:r>
-        <w:rPr>
-          <w:u w:val="single"/>
-        </w:rPr>
-        <w:t>CPF</w:t>
-      </w:r>
-      <w:r>
-        <w:t>, Salário, Nascimento</w:t>
-      </w:r>
-      <w:r>
-        <w:t>, CNH</w:t>
-      </w:r>
-    </w:p>
-    <w:p>
-      <w:r>
-        <w:t>CAMINHÃO (</w:t>
-      </w:r>
-      <w:r>
-        <w:rPr>
-          <w:u w:val="single"/>
-        </w:rPr>
-        <w:t>Placa</w:t>
-      </w:r>
-      <w:r>
-        <w:t>, Modelo, Montadora, Categoria</w:t>
-      </w:r>
-    </w:p>
-    <w:p>
-      <w:r>
-        <w:t>VENDA (</w:t>
-      </w:r>
-      <w:r>
-        <w:rPr>
-          <w:u w:val="single"/>
-        </w:rPr>
-        <w:t>Código</w:t>
-      </w:r>
-      <w:r>
-        <w:t xml:space="preserve">, Hora, Cidade, Data, </w:t>
-      </w:r>
-      <w:proofErr w:type="spellStart"/>
-      <w:r>
-        <w:t>ValorTotal</w:t>
-      </w:r>
-      <w:proofErr w:type="spellEnd"/>
-    </w:p>
-    <w:p>
-      <w:r>
-        <w:t xml:space="preserve">MERCADORIA (Preço, </w:t>
-      </w:r>
-      <w:r>
-        <w:rPr>
-          <w:u w:val="single"/>
-        </w:rPr>
-        <w:t>Código</w:t>
-      </w:r>
-      <w:r>
-        <w:t>, Tipo, Nome</w:t>
-      </w:r>
-    </w:p>
-    <w:p>
-      <w:r>
-        <w:t>CLIENTE (</w:t>
-      </w:r>
-      <w:proofErr w:type="spellStart"/>
-      <w:r>
-        <w:t>Nome_estabelecimento</w:t>
-      </w:r>
-      <w:proofErr w:type="spellEnd"/>
-      <w:r>
-        <w:t xml:space="preserve">, </w:t>
-      </w:r>
-      <w:r>
-        <w:rPr>
-          <w:u w:val="single"/>
-        </w:rPr>
-        <w:t>CPF</w:t>
-      </w:r>
-      <w:r>
-        <w:t>, Rua, Bairro, Cid</w:t>
-      </w:r>
       <w:bookmarkStart w:id="0" w:name="_GoBack"/>
       <w:bookmarkEnd w:id="0"/>
-      <w:r>
-        <w:t>ade</w:t>
-      </w:r>
-    </w:p>
-    <w:p/>
+    </w:p>
+    <w:p>
+      <w:pPr>
+        <w:rPr>
+          <w:u w:val="single"/>
+        </w:rPr>
+      </w:pPr>
+    </w:p>
+    <w:p>
+      <w:r>
+        <w:t xml:space="preserve">SUPERVISOR (Nome, Sexo, RG, </w:t>
+      </w:r>
+      <w:r>
+        <w:rPr>
+          <w:u w:val="single"/>
+        </w:rPr>
+        <w:t>CPF</w:t>
+      </w:r>
+      <w:r>
+        <w:t>, Salário, Nascimento,</w:t>
+      </w:r>
+      <w:r>
+        <w:t xml:space="preserve"> </w:t>
+      </w:r>
+    </w:p>
+    <w:p>
+      <w:r>
+        <w:t xml:space="preserve">VENDEDOR (Nome, Sexo, RG, </w:t>
+      </w:r>
+      <w:r>
+        <w:rPr>
+          <w:u w:val="single"/>
+        </w:rPr>
+        <w:t>CPF</w:t>
+      </w:r>
+      <w:r>
+        <w:t>, Salário, Nascimento, CNH, Código,</w:t>
+      </w:r>
+      <w:r>
+        <w:t xml:space="preserve"> CPF_Supervisor, Volume</w:t>
+      </w:r>
+    </w:p>
+    <w:p>
+      <w:r>
+        <w:t xml:space="preserve">SECRETÁRIO (Nome, Sexo, RG, </w:t>
+      </w:r>
+      <w:r>
+        <w:rPr>
+          <w:u w:val="single"/>
+        </w:rPr>
+        <w:t>CPF</w:t>
+      </w:r>
+      <w:r>
+        <w:t>, Salário, Nascimento,</w:t>
+      </w:r>
+    </w:p>
+    <w:p>
+      <w:r>
+        <w:t xml:space="preserve">ESTOQUISTA (Nome, Sexo, RG, </w:t>
+      </w:r>
+      <w:r>
+        <w:rPr>
+          <w:u w:val="single"/>
+        </w:rPr>
+        <w:t>CPF</w:t>
+      </w:r>
+      <w:r>
+        <w:t>, Salário, Nascimento,</w:t>
+      </w:r>
+    </w:p>
+    <w:p>
+      <w:r>
+        <w:t xml:space="preserve">ENTREGADOR (Nome, Sexo, RG, </w:t>
+      </w:r>
+      <w:r>
+        <w:rPr>
+          <w:u w:val="single"/>
+        </w:rPr>
+        <w:t>CPF</w:t>
+      </w:r>
+      <w:r>
+        <w:t>, Salário, Nascimento, CNH</w:t>
+      </w:r>
+    </w:p>
+    <w:p>
+      <w:r>
+        <w:t>CAMINHÃO (</w:t>
+      </w:r>
+      <w:r>
+        <w:rPr>
+          <w:u w:val="single"/>
+        </w:rPr>
+        <w:t>Placa</w:t>
+      </w:r>
+      <w:r>
+        <w:t>, Modelo, Montadora, Categoria</w:t>
+      </w:r>
+    </w:p>
+    <w:p>
+      <w:r>
+        <w:t>VENDA (</w:t>
+      </w:r>
+      <w:r>
+        <w:rPr>
+          <w:u w:val="single"/>
+        </w:rPr>
+        <w:t>Código</w:t>
+      </w:r>
+      <w:r>
+        <w:t>, Hora, Cidade, Data, ValorTotal</w:t>
+      </w:r>
+      <w:r>
+        <w:t>, Cod</w:t>
+      </w:r>
+      <w:r>
+        <w:t>Vendedor, Comissão, CPF_Secretário, CPF_Cliente</w:t>
+      </w:r>
+    </w:p>
+    <w:p>
+      <w:r>
+        <w:t xml:space="preserve">MERCADORIA (Preço, </w:t>
+      </w:r>
+      <w:r>
+        <w:rPr>
+          <w:u w:val="single"/>
+        </w:rPr>
+        <w:t>Código</w:t>
+      </w:r>
+      <w:r>
+        <w:t>, Tipo, Nome</w:t>
+      </w:r>
+    </w:p>
+    <w:p>
+      <w:r>
+        <w:t xml:space="preserve">CLIENTE (Nome_estabelecimento, </w:t>
+      </w:r>
+      <w:r>
+        <w:rPr>
+          <w:u w:val="single"/>
+        </w:rPr>
+        <w:t>CPF</w:t>
+      </w:r>
+      <w:r>
+        <w:t>, Rua, Bairro, Cidade</w:t>
+      </w:r>
+    </w:p>
+    <w:p>
+      <w:r>
+        <w:t xml:space="preserve">TEM_MERCADORIA </w:t>
+      </w:r>
+      <w:r>
+        <w:rPr>
+          <w:u w:val="single"/>
+        </w:rPr>
+        <w:t>(Código_Venda</w:t>
+      </w:r>
+      <w:r>
+        <w:t xml:space="preserve">, </w:t>
+      </w:r>
+      <w:r>
+        <w:rPr>
+          <w:u w:val="single"/>
+        </w:rPr>
+        <w:t>CodMercadoria,</w:t>
+      </w:r>
+      <w:r>
+        <w:t xml:space="preserve"> Quantidade, Preço_unitário);</w:t>
+      </w:r>
+    </w:p>
+    <w:p>
+      <w:r>
+        <w:t>CONTROLA_MERCADORIA (</w:t>
+      </w:r>
+      <w:r>
+        <w:rPr>
+          <w:u w:val="single"/>
+        </w:rPr>
+        <w:t>CPF_Estoquista</w:t>
+      </w:r>
+      <w:r>
+        <w:rPr>
+          <w:u w:val="single"/>
+        </w:rPr>
+        <w:t xml:space="preserve">, </w:t>
+      </w:r>
+      <w:r>
+        <w:t>CodMercadoria</w:t>
+      </w:r>
+      <w:r>
+        <w:t xml:space="preserve">, </w:t>
+      </w:r>
+      <w:r>
+        <w:t>Quantidade</w:t>
+      </w:r>
+      <w:r>
+        <w:t>);</w:t>
+      </w:r>
+    </w:p>
+    <w:p>
+      <w:pPr>
+        <w:rPr>
+          <w:u w:val="single"/>
+        </w:rPr>
+      </w:pPr>
+      <w:r>
+        <w:t>ENTREGA_MERCADORIA (</w:t>
+      </w:r>
+      <w:r>
+        <w:rPr>
+          <w:u w:val="single"/>
+        </w:rPr>
+        <w:t>CNH_Entregador</w:t>
+      </w:r>
+      <w:r>
+        <w:t>,</w:t>
+      </w:r>
+      <w:r>
+        <w:rPr>
+          <w:u w:val="single"/>
+        </w:rPr>
+        <w:t xml:space="preserve"> </w:t>
+      </w:r>
+      <w:r>
+        <w:rPr>
+          <w:u w:val="single"/>
+        </w:rPr>
+        <w:t>CodMercadoria</w:t>
+      </w:r>
+      <w:r>
+        <w:rPr>
+          <w:u w:val="single"/>
+        </w:rPr>
+        <w:t>);</w:t>
+      </w:r>
+    </w:p>
+    <w:p>
+      <w:r>
+        <w:t>USA_CAMINHÃO (</w:t>
+      </w:r>
+      <w:r>
+        <w:rPr>
+          <w:u w:val="single"/>
+        </w:rPr>
+        <w:t>Placa_Caminhão</w:t>
+      </w:r>
+      <w:r>
+        <w:t xml:space="preserve">, </w:t>
+      </w:r>
+      <w:r>
+        <w:rPr>
+          <w:u w:val="single"/>
+        </w:rPr>
+        <w:t>CNH_Entregador</w:t>
+      </w:r>
+      <w:r>
+        <w:t>);</w:t>
+      </w:r>
+    </w:p>
+    <w:p>
+      <w:r>
+        <w:t>INFORMA_ESTOQUISTA (</w:t>
+      </w:r>
+      <w:r>
+        <w:rPr>
+          <w:u w:val="single"/>
+        </w:rPr>
+        <w:t>CPF_Secretário</w:t>
+      </w:r>
+      <w:r>
+        <w:t xml:space="preserve">, </w:t>
+      </w:r>
+      <w:r>
+        <w:rPr>
+          <w:u w:val="single"/>
+        </w:rPr>
+        <w:t>CPF_Estoquista</w:t>
+      </w:r>
+      <w:r>
+        <w:t>);</w:t>
+      </w:r>
+    </w:p>
+    <w:p>
+      <w:r>
+        <w:t>INFORMA_ENTREGADOR (</w:t>
+      </w:r>
+      <w:r>
+        <w:rPr>
+          <w:u w:val="single"/>
+        </w:rPr>
+        <w:t>CPF_Estoquista</w:t>
+      </w:r>
+      <w:r>
+        <w:t xml:space="preserve">, </w:t>
+      </w:r>
+      <w:r>
+        <w:rPr>
+          <w:u w:val="single"/>
+        </w:rPr>
+        <w:t>CPF_Entregador</w:t>
+      </w:r>
+      <w:r>
+        <w:t>);</w:t>
+      </w:r>
+    </w:p>
     <w:p>
       <w:r>
         <w:t>TELEFONE_FUNCIONÁRIO (</w:t>
       </w:r>
-      <w:proofErr w:type="spellStart"/>
       <w:r>
         <w:rPr>
           <w:u w:val="single"/>
         </w:rPr>
         <w:t>CPFFuncionário</w:t>
       </w:r>
-      <w:proofErr w:type="spellEnd"/>
       <w:r>
         <w:t xml:space="preserve">, </w:t>
       </w:r>
@@ -212,14 +339,18 @@
       <w:r>
         <w:t>CIDADES_VENDEDOR (</w:t>
       </w:r>
-      <w:proofErr w:type="spellStart"/>
-      <w:r>
-        <w:rPr>
-          <w:u w:val="single"/>
-        </w:rPr>
-        <w:t>CódigoVendedor</w:t>
-      </w:r>
-      <w:proofErr w:type="spellEnd"/>
+      <w:r>
+        <w:rPr>
+          <w:u w:val="single"/>
+        </w:rPr>
+        <w:t>Cod</w:t>
+      </w:r>
+      <w:r>
+        <w:rPr>
+          <w:u w:val="single"/>
+        </w:rPr>
+        <w:t>Vendedor</w:t>
+      </w:r>
       <w:r>
         <w:t xml:space="preserve">, </w:t>
       </w:r>
@@ -235,15 +366,7 @@
     </w:p>
     <w:p>
       <w:r>
-        <w:t>TELEFONE_CLIENTE (</w:t>
-      </w:r>
-      <w:proofErr w:type="spellStart"/>
-      <w:r>
-        <w:t>CPF_Cliente</w:t>
-      </w:r>
-      <w:proofErr w:type="spellEnd"/>
-      <w:r>
-        <w:t>, Telefone);</w:t>
+        <w:t>TELEFONE_CLIENTE (CPF_Cliente, Telefone);</w:t>
       </w:r>
     </w:p>
     <w:p>
@@ -688,6 +811,104 @@
     <w:semiHidden/>
     <w:unhideWhenUsed/>
   </w:style>
+  <w:style w:type="character" w:styleId="Refdecomentrio">
+    <w:name w:val="annotation reference"/>
+    <w:basedOn w:val="Fontepargpadro"/>
+    <w:uiPriority w:val="99"/>
+    <w:semiHidden/>
+    <w:unhideWhenUsed/>
+    <w:rsid w:val="00E1345D"/>
+    <w:rPr>
+      <w:sz w:val="16"/>
+      <w:szCs w:val="16"/>
+    </w:rPr>
+  </w:style>
+  <w:style w:type="paragraph" w:styleId="Textodecomentrio">
+    <w:name w:val="annotation text"/>
+    <w:basedOn w:val="Normal"/>
+    <w:link w:val="TextodecomentrioChar"/>
+    <w:uiPriority w:val="99"/>
+    <w:semiHidden/>
+    <w:unhideWhenUsed/>
+    <w:rsid w:val="00E1345D"/>
+    <w:pPr>
+      <w:spacing w:line="240" w:lineRule="auto"/>
+    </w:pPr>
+    <w:rPr>
+      <w:sz w:val="20"/>
+      <w:szCs w:val="20"/>
+    </w:rPr>
+  </w:style>
+  <w:style w:type="character" w:customStyle="1" w:styleId="TextodecomentrioChar">
+    <w:name w:val="Texto de comentário Char"/>
+    <w:basedOn w:val="Fontepargpadro"/>
+    <w:link w:val="Textodecomentrio"/>
+    <w:uiPriority w:val="99"/>
+    <w:semiHidden/>
+    <w:rsid w:val="00E1345D"/>
+    <w:rPr>
+      <w:sz w:val="20"/>
+      <w:szCs w:val="20"/>
+    </w:rPr>
+  </w:style>
+  <w:style w:type="paragraph" w:styleId="Assuntodocomentrio">
+    <w:name w:val="annotation subject"/>
+    <w:basedOn w:val="Textodecomentrio"/>
+    <w:next w:val="Textodecomentrio"/>
+    <w:link w:val="AssuntodocomentrioChar"/>
+    <w:uiPriority w:val="99"/>
+    <w:semiHidden/>
+    <w:unhideWhenUsed/>
+    <w:rsid w:val="00E1345D"/>
+    <w:rPr>
+      <w:b/>
+      <w:bCs/>
+    </w:rPr>
+  </w:style>
+  <w:style w:type="character" w:customStyle="1" w:styleId="AssuntodocomentrioChar">
+    <w:name w:val="Assunto do comentário Char"/>
+    <w:basedOn w:val="TextodecomentrioChar"/>
+    <w:link w:val="Assuntodocomentrio"/>
+    <w:uiPriority w:val="99"/>
+    <w:semiHidden/>
+    <w:rsid w:val="00E1345D"/>
+    <w:rPr>
+      <w:b/>
+      <w:bCs/>
+      <w:sz w:val="20"/>
+      <w:szCs w:val="20"/>
+    </w:rPr>
+  </w:style>
+  <w:style w:type="paragraph" w:styleId="Textodebalo">
+    <w:name w:val="Balloon Text"/>
+    <w:basedOn w:val="Normal"/>
+    <w:link w:val="TextodebaloChar"/>
+    <w:uiPriority w:val="99"/>
+    <w:semiHidden/>
+    <w:unhideWhenUsed/>
+    <w:rsid w:val="00E1345D"/>
+    <w:pPr>
+      <w:spacing w:after="0" w:line="240" w:lineRule="auto"/>
+    </w:pPr>
+    <w:rPr>
+      <w:rFonts w:ascii="Segoe UI" w:hAnsi="Segoe UI" w:cs="Segoe UI"/>
+      <w:sz w:val="18"/>
+      <w:szCs w:val="18"/>
+    </w:rPr>
+  </w:style>
+  <w:style w:type="character" w:customStyle="1" w:styleId="TextodebaloChar">
+    <w:name w:val="Texto de balão Char"/>
+    <w:basedOn w:val="Fontepargpadro"/>
+    <w:link w:val="Textodebalo"/>
+    <w:uiPriority w:val="99"/>
+    <w:semiHidden/>
+    <w:rsid w:val="00E1345D"/>
+    <w:rPr>
+      <w:rFonts w:ascii="Segoe UI" w:hAnsi="Segoe UI" w:cs="Segoe UI"/>
+      <w:sz w:val="18"/>
+      <w:szCs w:val="18"/>
+    </w:rPr>
+  </w:style>
 </w:styles>
 </file>
 

</xml_diff>

<commit_message>
Corrigindo erros do esquema lógico
</commit_message>
<xml_diff>
--- a/logico.docx
+++ b/logico.docx
@@ -12,17 +12,26 @@
           <w:szCs w:val="24"/>
         </w:rPr>
       </w:pPr>
+      <w:r>
+        <w:rPr>
+          <w:rFonts w:ascii="Arial" w:hAnsi="Arial" w:cs="Arial"/>
+          <w:b/>
+          <w:sz w:val="24"/>
+          <w:szCs w:val="24"/>
+        </w:rPr>
+        <w:t>Esquema l</w:t>
+      </w:r>
+      <w:r>
+        <w:rPr>
+          <w:rFonts w:ascii="Arial" w:hAnsi="Arial" w:cs="Arial"/>
+          <w:b/>
+          <w:sz w:val="24"/>
+          <w:szCs w:val="24"/>
+        </w:rPr>
+        <w:t>ógico</w:t>
+      </w:r>
       <w:bookmarkStart w:id="0" w:name="_GoBack"/>
       <w:bookmarkEnd w:id="0"/>
-      <w:r>
-        <w:rPr>
-          <w:rFonts w:ascii="Arial" w:hAnsi="Arial" w:cs="Arial"/>
-          <w:b/>
-          <w:sz w:val="24"/>
-          <w:szCs w:val="24"/>
-        </w:rPr>
-        <w:t>Projeto Lógico</w:t>
-      </w:r>
     </w:p>
     <w:p>
       <w:pPr>
@@ -333,23 +342,15 @@
           <w:sz w:val="24"/>
           <w:szCs w:val="24"/>
         </w:rPr>
-        <w:t>, Cod</w:t>
-      </w:r>
-      <w:r>
-        <w:rPr>
-          <w:rFonts w:ascii="Arial" w:hAnsi="Arial" w:cs="Arial"/>
-          <w:sz w:val="24"/>
-          <w:szCs w:val="24"/>
-        </w:rPr>
-        <w:t>Vendedor</w:t>
-      </w:r>
-      <w:r>
-        <w:rPr>
-          <w:rFonts w:ascii="Arial" w:hAnsi="Arial" w:cs="Arial"/>
-          <w:sz w:val="24"/>
-          <w:szCs w:val="24"/>
-        </w:rPr>
-        <w:t>, Comissão, CPFSecretário, CPF-_</w:t>
+        <w:t xml:space="preserve">, </w:t>
+      </w:r>
+      <w:r>
+        <w:rPr>
+          <w:rFonts w:ascii="Arial" w:hAnsi="Arial" w:cs="Arial"/>
+          <w:sz w:val="24"/>
+          <w:szCs w:val="24"/>
+        </w:rPr>
+        <w:t>CPFVendedor, Comissão, CPFSecretário, CPF</w:t>
       </w:r>
       <w:r>
         <w:rPr>

</xml_diff>

<commit_message>
Adicionando scripts SQL de inserção nas tabelas de telefones
</commit_message>
<xml_diff>
--- a/logico.docx
+++ b/logico.docx
@@ -853,17 +853,35 @@
           <w:sz w:val="24"/>
           <w:szCs w:val="24"/>
         </w:rPr>
-        <w:t>TELEFONE_FUNCIONÁRIO (</w:t>
-      </w:r>
-      <w:r>
-        <w:rPr>
-          <w:rFonts w:ascii="Arial" w:hAnsi="Arial" w:cs="Arial"/>
-          <w:sz w:val="24"/>
-          <w:szCs w:val="24"/>
-          <w:u w:val="single"/>
-        </w:rPr>
-        <w:t>CPFFuncionário</w:t>
-      </w:r>
+        <w:t>TELEFONE_</w:t>
+      </w:r>
+      <w:r>
+        <w:rPr>
+          <w:rFonts w:ascii="Arial" w:hAnsi="Arial" w:cs="Arial"/>
+          <w:sz w:val="24"/>
+          <w:szCs w:val="24"/>
+        </w:rPr>
+        <w:t>SUPERVISOR</w:t>
+      </w:r>
+      <w:r>
+        <w:rPr>
+          <w:rFonts w:ascii="Arial" w:hAnsi="Arial" w:cs="Arial"/>
+          <w:sz w:val="24"/>
+          <w:szCs w:val="24"/>
+        </w:rPr>
+        <w:t xml:space="preserve"> (</w:t>
+      </w:r>
+      <w:proofErr w:type="spellStart"/>
+      <w:r>
+        <w:rPr>
+          <w:rFonts w:ascii="Arial" w:hAnsi="Arial" w:cs="Arial"/>
+          <w:sz w:val="24"/>
+          <w:szCs w:val="24"/>
+          <w:u w:val="single"/>
+        </w:rPr>
+        <w:t>CPFSupervisor</w:t>
+      </w:r>
+      <w:proofErr w:type="spellEnd"/>
       <w:r>
         <w:rPr>
           <w:rFonts w:ascii="Arial" w:hAnsi="Arial" w:cs="Arial"/>
@@ -905,7 +923,23 @@
           <w:sz w:val="24"/>
           <w:szCs w:val="24"/>
         </w:rPr>
-        <w:t>CIDADES_VENDEDOR (</w:t>
+        <w:t>TELEFONE_</w:t>
+      </w:r>
+      <w:r>
+        <w:rPr>
+          <w:rFonts w:ascii="Arial" w:hAnsi="Arial" w:cs="Arial"/>
+          <w:sz w:val="24"/>
+          <w:szCs w:val="24"/>
+        </w:rPr>
+        <w:t>VENDEDOR</w:t>
+      </w:r>
+      <w:r>
+        <w:rPr>
+          <w:rFonts w:ascii="Arial" w:hAnsi="Arial" w:cs="Arial"/>
+          <w:sz w:val="24"/>
+          <w:szCs w:val="24"/>
+        </w:rPr>
+        <w:t xml:space="preserve"> (</w:t>
       </w:r>
       <w:proofErr w:type="spellStart"/>
       <w:r>
@@ -933,10 +967,285 @@
           <w:szCs w:val="24"/>
           <w:u w:val="single"/>
         </w:rPr>
-        <w:t>Cidade</w:t>
+        <w:t>Telefone</w:t>
+      </w:r>
+      <w:r>
+        <w:rPr>
+          <w:rFonts w:ascii="Arial" w:hAnsi="Arial" w:cs="Arial"/>
+          <w:sz w:val="24"/>
+          <w:szCs w:val="24"/>
+        </w:rPr>
+        <w:t>);</w:t>
       </w:r>
       <w:bookmarkStart w:id="0" w:name="_GoBack"/>
       <w:bookmarkEnd w:id="0"/>
+    </w:p>
+    <w:p>
+      <w:pPr>
+        <w:spacing w:line="360" w:lineRule="auto"/>
+        <w:rPr>
+          <w:rFonts w:ascii="Arial" w:hAnsi="Arial" w:cs="Arial"/>
+          <w:sz w:val="24"/>
+          <w:szCs w:val="24"/>
+        </w:rPr>
+      </w:pPr>
+      <w:r>
+        <w:rPr>
+          <w:rFonts w:ascii="Arial" w:hAnsi="Arial" w:cs="Arial"/>
+          <w:sz w:val="24"/>
+          <w:szCs w:val="24"/>
+        </w:rPr>
+        <w:t>TELEFONE_</w:t>
+      </w:r>
+      <w:r>
+        <w:rPr>
+          <w:rFonts w:ascii="Arial" w:hAnsi="Arial" w:cs="Arial"/>
+          <w:sz w:val="24"/>
+          <w:szCs w:val="24"/>
+        </w:rPr>
+        <w:t>ESTOQUISTA</w:t>
+      </w:r>
+      <w:r>
+        <w:rPr>
+          <w:rFonts w:ascii="Arial" w:hAnsi="Arial" w:cs="Arial"/>
+          <w:sz w:val="24"/>
+          <w:szCs w:val="24"/>
+        </w:rPr>
+        <w:t xml:space="preserve"> (</w:t>
+      </w:r>
+      <w:proofErr w:type="spellStart"/>
+      <w:r>
+        <w:rPr>
+          <w:rFonts w:ascii="Arial" w:hAnsi="Arial" w:cs="Arial"/>
+          <w:sz w:val="24"/>
+          <w:szCs w:val="24"/>
+          <w:u w:val="single"/>
+        </w:rPr>
+        <w:t>CPFEstoquista</w:t>
+      </w:r>
+      <w:proofErr w:type="spellEnd"/>
+      <w:r>
+        <w:rPr>
+          <w:rFonts w:ascii="Arial" w:hAnsi="Arial" w:cs="Arial"/>
+          <w:sz w:val="24"/>
+          <w:szCs w:val="24"/>
+        </w:rPr>
+        <w:t xml:space="preserve">, </w:t>
+      </w:r>
+      <w:r>
+        <w:rPr>
+          <w:rFonts w:ascii="Arial" w:hAnsi="Arial" w:cs="Arial"/>
+          <w:sz w:val="24"/>
+          <w:szCs w:val="24"/>
+          <w:u w:val="single"/>
+        </w:rPr>
+        <w:t>Telefone</w:t>
+      </w:r>
+      <w:r>
+        <w:rPr>
+          <w:rFonts w:ascii="Arial" w:hAnsi="Arial" w:cs="Arial"/>
+          <w:sz w:val="24"/>
+          <w:szCs w:val="24"/>
+        </w:rPr>
+        <w:t>);</w:t>
+      </w:r>
+    </w:p>
+    <w:p>
+      <w:pPr>
+        <w:spacing w:line="360" w:lineRule="auto"/>
+        <w:rPr>
+          <w:rFonts w:ascii="Arial" w:hAnsi="Arial" w:cs="Arial"/>
+          <w:sz w:val="24"/>
+          <w:szCs w:val="24"/>
+        </w:rPr>
+      </w:pPr>
+      <w:r>
+        <w:rPr>
+          <w:rFonts w:ascii="Arial" w:hAnsi="Arial" w:cs="Arial"/>
+          <w:sz w:val="24"/>
+          <w:szCs w:val="24"/>
+        </w:rPr>
+        <w:t>TELEFONE_</w:t>
+      </w:r>
+      <w:r>
+        <w:rPr>
+          <w:rFonts w:ascii="Arial" w:hAnsi="Arial" w:cs="Arial"/>
+          <w:sz w:val="24"/>
+          <w:szCs w:val="24"/>
+        </w:rPr>
+        <w:t>ENTREGADOR</w:t>
+      </w:r>
+      <w:r>
+        <w:rPr>
+          <w:rFonts w:ascii="Arial" w:hAnsi="Arial" w:cs="Arial"/>
+          <w:sz w:val="24"/>
+          <w:szCs w:val="24"/>
+        </w:rPr>
+        <w:t xml:space="preserve"> (</w:t>
+      </w:r>
+      <w:proofErr w:type="spellStart"/>
+      <w:r>
+        <w:rPr>
+          <w:rFonts w:ascii="Arial" w:hAnsi="Arial" w:cs="Arial"/>
+          <w:sz w:val="24"/>
+          <w:szCs w:val="24"/>
+          <w:u w:val="single"/>
+        </w:rPr>
+        <w:t>CPFEntregador</w:t>
+      </w:r>
+      <w:proofErr w:type="spellEnd"/>
+      <w:r>
+        <w:rPr>
+          <w:rFonts w:ascii="Arial" w:hAnsi="Arial" w:cs="Arial"/>
+          <w:sz w:val="24"/>
+          <w:szCs w:val="24"/>
+        </w:rPr>
+        <w:t xml:space="preserve">, </w:t>
+      </w:r>
+      <w:r>
+        <w:rPr>
+          <w:rFonts w:ascii="Arial" w:hAnsi="Arial" w:cs="Arial"/>
+          <w:sz w:val="24"/>
+          <w:szCs w:val="24"/>
+          <w:u w:val="single"/>
+        </w:rPr>
+        <w:t>Telefone</w:t>
+      </w:r>
+      <w:r>
+        <w:rPr>
+          <w:rFonts w:ascii="Arial" w:hAnsi="Arial" w:cs="Arial"/>
+          <w:sz w:val="24"/>
+          <w:szCs w:val="24"/>
+        </w:rPr>
+        <w:t>);</w:t>
+      </w:r>
+    </w:p>
+    <w:p>
+      <w:pPr>
+        <w:spacing w:line="360" w:lineRule="auto"/>
+        <w:rPr>
+          <w:rFonts w:ascii="Arial" w:hAnsi="Arial" w:cs="Arial"/>
+          <w:sz w:val="24"/>
+          <w:szCs w:val="24"/>
+        </w:rPr>
+      </w:pPr>
+      <w:r>
+        <w:rPr>
+          <w:rFonts w:ascii="Arial" w:hAnsi="Arial" w:cs="Arial"/>
+          <w:sz w:val="24"/>
+          <w:szCs w:val="24"/>
+        </w:rPr>
+        <w:t>TELEFONE_</w:t>
+      </w:r>
+      <w:r>
+        <w:rPr>
+          <w:rFonts w:ascii="Arial" w:hAnsi="Arial" w:cs="Arial"/>
+          <w:sz w:val="24"/>
+          <w:szCs w:val="24"/>
+        </w:rPr>
+        <w:t>SECRETARIO</w:t>
+      </w:r>
+      <w:r>
+        <w:rPr>
+          <w:rFonts w:ascii="Arial" w:hAnsi="Arial" w:cs="Arial"/>
+          <w:sz w:val="24"/>
+          <w:szCs w:val="24"/>
+        </w:rPr>
+        <w:t xml:space="preserve"> (</w:t>
+      </w:r>
+      <w:proofErr w:type="spellStart"/>
+      <w:r>
+        <w:rPr>
+          <w:rFonts w:ascii="Arial" w:hAnsi="Arial" w:cs="Arial"/>
+          <w:sz w:val="24"/>
+          <w:szCs w:val="24"/>
+          <w:u w:val="single"/>
+        </w:rPr>
+        <w:t>CPFSecretario</w:t>
+      </w:r>
+      <w:proofErr w:type="spellEnd"/>
+      <w:r>
+        <w:rPr>
+          <w:rFonts w:ascii="Arial" w:hAnsi="Arial" w:cs="Arial"/>
+          <w:sz w:val="24"/>
+          <w:szCs w:val="24"/>
+        </w:rPr>
+        <w:t xml:space="preserve">, </w:t>
+      </w:r>
+      <w:r>
+        <w:rPr>
+          <w:rFonts w:ascii="Arial" w:hAnsi="Arial" w:cs="Arial"/>
+          <w:sz w:val="24"/>
+          <w:szCs w:val="24"/>
+          <w:u w:val="single"/>
+        </w:rPr>
+        <w:t>Telefone</w:t>
+      </w:r>
+      <w:r>
+        <w:rPr>
+          <w:rFonts w:ascii="Arial" w:hAnsi="Arial" w:cs="Arial"/>
+          <w:sz w:val="24"/>
+          <w:szCs w:val="24"/>
+        </w:rPr>
+        <w:t>);</w:t>
+      </w:r>
+    </w:p>
+    <w:p>
+      <w:pPr>
+        <w:spacing w:line="360" w:lineRule="auto"/>
+        <w:rPr>
+          <w:rFonts w:ascii="Arial" w:hAnsi="Arial" w:cs="Arial"/>
+          <w:sz w:val="24"/>
+          <w:szCs w:val="24"/>
+        </w:rPr>
+      </w:pPr>
+    </w:p>
+    <w:p>
+      <w:pPr>
+        <w:spacing w:line="360" w:lineRule="auto"/>
+        <w:rPr>
+          <w:rFonts w:ascii="Arial" w:hAnsi="Arial" w:cs="Arial"/>
+          <w:sz w:val="24"/>
+          <w:szCs w:val="24"/>
+        </w:rPr>
+      </w:pPr>
+      <w:r>
+        <w:rPr>
+          <w:rFonts w:ascii="Arial" w:hAnsi="Arial" w:cs="Arial"/>
+          <w:sz w:val="24"/>
+          <w:szCs w:val="24"/>
+        </w:rPr>
+        <w:lastRenderedPageBreak/>
+        <w:t>CIDADES_VENDEDOR (</w:t>
+      </w:r>
+      <w:proofErr w:type="spellStart"/>
+      <w:r>
+        <w:rPr>
+          <w:rFonts w:ascii="Arial" w:hAnsi="Arial" w:cs="Arial"/>
+          <w:sz w:val="24"/>
+          <w:szCs w:val="24"/>
+          <w:u w:val="single"/>
+        </w:rPr>
+        <w:t>CPFVendedor</w:t>
+      </w:r>
+      <w:proofErr w:type="spellEnd"/>
+      <w:r>
+        <w:rPr>
+          <w:rFonts w:ascii="Arial" w:hAnsi="Arial" w:cs="Arial"/>
+          <w:sz w:val="24"/>
+          <w:szCs w:val="24"/>
+        </w:rPr>
+        <w:t xml:space="preserve">, </w:t>
+      </w:r>
+      <w:r>
+        <w:rPr>
+          <w:rFonts w:ascii="Arial" w:hAnsi="Arial" w:cs="Arial"/>
+          <w:sz w:val="24"/>
+          <w:szCs w:val="24"/>
+          <w:u w:val="single"/>
+        </w:rPr>
+        <w:t>Cidade</w:t>
+      </w:r>
       <w:r>
         <w:rPr>
           <w:rFonts w:ascii="Arial" w:hAnsi="Arial" w:cs="Arial"/>

</xml_diff>